<commit_message>
veranderingen: read broodje + documentatie
</commit_message>
<xml_diff>
--- a/Native mobiele applicatie - documentatie.docx
+++ b/Native mobiele applicatie - documentatie.docx
@@ -545,20 +545,8 @@
           <w:szCs w:val="28"/>
           <w:lang w:val="nl-BE"/>
         </w:rPr>
-        <w:t xml:space="preserve">Samy </w:t>
-      </w:r>
-      <w:proofErr w:type="spellStart"/>
-      <w:r>
-        <w:rPr>
-          <w:rFonts w:ascii="Times New Roman" w:hAnsi="Times New Roman" w:cs="Times New Roman"/>
-          <w:b/>
-          <w:sz w:val="28"/>
-          <w:szCs w:val="28"/>
-          <w:lang w:val="nl-BE"/>
-        </w:rPr>
-        <w:t>Sah</w:t>
-      </w:r>
-      <w:proofErr w:type="spellEnd"/>
+        <w:t>Samy Sah</w:t>
+      </w:r>
     </w:p>
     <w:p>
       <w:pPr>
@@ -1255,7 +1243,7 @@
       <w:sdtContent>
         <w:p>
           <w:pPr>
-            <w:pStyle w:val="En-ttedetabledesmatires"/>
+            <w:pStyle w:val="TOCHeading"/>
             <w:rPr>
               <w:rFonts w:ascii="Times New Roman" w:hAnsi="Times New Roman" w:cs="Times New Roman"/>
             </w:rPr>
@@ -1269,13 +1257,14 @@
         </w:p>
         <w:p>
           <w:pPr>
-            <w:pStyle w:val="TM1"/>
+            <w:pStyle w:val="TOC1"/>
             <w:tabs>
               <w:tab w:val="right" w:leader="dot" w:pos="9016"/>
             </w:tabs>
             <w:rPr>
               <w:rFonts w:eastAsiaTheme="minorEastAsia"/>
               <w:noProof/>
+              <w:lang w:val="en-BE" w:eastAsia="en-BE"/>
             </w:rPr>
           </w:pPr>
           <w:r>
@@ -1296,10 +1285,10 @@
             </w:rPr>
             <w:fldChar w:fldCharType="separate"/>
           </w:r>
-          <w:hyperlink w:anchor="_Toc92484171" w:history="1">
+          <w:hyperlink w:anchor="_Toc92562945" w:history="1">
             <w:r>
               <w:rPr>
-                <w:rStyle w:val="Lienhypertexte"/>
+                <w:rStyle w:val="Hyperlink"/>
                 <w:rFonts w:ascii="Times New Roman" w:eastAsia="Times New Roman" w:hAnsi="Times New Roman" w:cs="Times New Roman"/>
                 <w:noProof/>
                 <w:lang w:val="nl-BE"/>
@@ -1325,7 +1314,7 @@
                 <w:noProof/>
                 <w:webHidden/>
               </w:rPr>
-              <w:instrText xml:space="preserve"> PAGEREF _Toc92484171 \h </w:instrText>
+              <w:instrText xml:space="preserve"> PAGEREF _Toc92562945 \h </w:instrText>
             </w:r>
             <w:r>
               <w:rPr>
@@ -1358,24 +1347,43 @@
         </w:p>
         <w:p>
           <w:pPr>
-            <w:pStyle w:val="TM1"/>
+            <w:pStyle w:val="TOC1"/>
             <w:tabs>
+              <w:tab w:val="left" w:pos="440"/>
               <w:tab w:val="right" w:leader="dot" w:pos="9016"/>
             </w:tabs>
             <w:rPr>
               <w:rFonts w:eastAsiaTheme="minorEastAsia"/>
               <w:noProof/>
+              <w:lang w:val="en-BE" w:eastAsia="en-BE"/>
             </w:rPr>
           </w:pPr>
-          <w:hyperlink w:anchor="_Toc92484172" w:history="1">
+          <w:hyperlink w:anchor="_Toc92562946" w:history="1">
             <w:r>
               <w:rPr>
-                <w:rStyle w:val="Lienhypertexte"/>
+                <w:rStyle w:val="Hyperlink"/>
                 <w:rFonts w:ascii="Times New Roman" w:hAnsi="Times New Roman" w:cs="Times New Roman"/>
                 <w:noProof/>
                 <w:lang w:val="nl-BE"/>
               </w:rPr>
-              <w:t>1. Wat is de bedoeling van het project?</w:t>
+              <w:t>1.</w:t>
+            </w:r>
+            <w:r>
+              <w:rPr>
+                <w:rFonts w:eastAsiaTheme="minorEastAsia"/>
+                <w:noProof/>
+                <w:lang w:val="en-BE" w:eastAsia="en-BE"/>
+              </w:rPr>
+              <w:tab/>
+            </w:r>
+            <w:r>
+              <w:rPr>
+                <w:rStyle w:val="Hyperlink"/>
+                <w:rFonts w:ascii="Times New Roman" w:hAnsi="Times New Roman" w:cs="Times New Roman"/>
+                <w:noProof/>
+                <w:lang w:val="nl-BE"/>
+              </w:rPr>
+              <w:t>Wat is de bedoeling van het project?</w:t>
             </w:r>
             <w:r>
               <w:rPr>
@@ -1396,7 +1404,7 @@
                 <w:noProof/>
                 <w:webHidden/>
               </w:rPr>
-              <w:instrText xml:space="preserve"> PAGEREF _Toc92484172 \h </w:instrText>
+              <w:instrText xml:space="preserve"> PAGEREF _Toc92562946 \h </w:instrText>
             </w:r>
             <w:r>
               <w:rPr>
@@ -1429,19 +1437,20 @@
         </w:p>
         <w:p>
           <w:pPr>
-            <w:pStyle w:val="TM1"/>
+            <w:pStyle w:val="TOC1"/>
             <w:tabs>
               <w:tab w:val="right" w:leader="dot" w:pos="9016"/>
             </w:tabs>
             <w:rPr>
               <w:rFonts w:eastAsiaTheme="minorEastAsia"/>
               <w:noProof/>
+              <w:lang w:val="en-BE" w:eastAsia="en-BE"/>
             </w:rPr>
           </w:pPr>
-          <w:hyperlink w:anchor="_Toc92484173" w:history="1">
+          <w:hyperlink w:anchor="_Toc92562947" w:history="1">
             <w:r>
               <w:rPr>
-                <w:rStyle w:val="Lienhypertexte"/>
+                <w:rStyle w:val="Hyperlink"/>
                 <w:rFonts w:ascii="Times New Roman" w:eastAsia="Times New Roman" w:hAnsi="Times New Roman" w:cs="Times New Roman"/>
                 <w:noProof/>
                 <w:bdr w:val="none" w:sz="0" w:space="0" w:color="auto" w:frame="1"/>
@@ -1468,7 +1477,7 @@
                 <w:noProof/>
                 <w:webHidden/>
               </w:rPr>
-              <w:instrText xml:space="preserve"> PAGEREF _Toc92484173 \h </w:instrText>
+              <w:instrText xml:space="preserve"> PAGEREF _Toc92562947 \h </w:instrText>
             </w:r>
             <w:r>
               <w:rPr>
@@ -1501,19 +1510,20 @@
         </w:p>
         <w:p>
           <w:pPr>
-            <w:pStyle w:val="TM1"/>
+            <w:pStyle w:val="TOC1"/>
             <w:tabs>
               <w:tab w:val="right" w:leader="dot" w:pos="9016"/>
             </w:tabs>
             <w:rPr>
               <w:rFonts w:eastAsiaTheme="minorEastAsia"/>
               <w:noProof/>
+              <w:lang w:val="en-BE" w:eastAsia="en-BE"/>
             </w:rPr>
           </w:pPr>
-          <w:hyperlink w:anchor="_Toc92484174" w:history="1">
+          <w:hyperlink w:anchor="_Toc92562948" w:history="1">
             <w:r>
               <w:rPr>
-                <w:rStyle w:val="Lienhypertexte"/>
+                <w:rStyle w:val="Hyperlink"/>
                 <w:rFonts w:ascii="Times New Roman" w:hAnsi="Times New Roman" w:cs="Times New Roman"/>
                 <w:noProof/>
                 <w:lang w:val="nl-BE"/>
@@ -1522,7 +1532,7 @@
             </w:r>
             <w:r>
               <w:rPr>
-                <w:rStyle w:val="Lienhypertexte"/>
+                <w:rStyle w:val="Hyperlink"/>
                 <w:rFonts w:ascii="Times New Roman" w:hAnsi="Times New Roman" w:cs="Times New Roman"/>
                 <w:noProof/>
                 <w:lang w:val="nl-BE" w:eastAsia="fr-FR"/>
@@ -1548,7 +1558,7 @@
                 <w:noProof/>
                 <w:webHidden/>
               </w:rPr>
-              <w:instrText xml:space="preserve"> PAGEREF _Toc92484174 \h </w:instrText>
+              <w:instrText xml:space="preserve"> PAGEREF _Toc92562948 \h </w:instrText>
             </w:r>
             <w:r>
               <w:rPr>
@@ -1581,41 +1591,25 @@
         </w:p>
         <w:p>
           <w:pPr>
-            <w:pStyle w:val="TM1"/>
+            <w:pStyle w:val="TOC1"/>
             <w:tabs>
-              <w:tab w:val="left" w:pos="440"/>
               <w:tab w:val="right" w:leader="dot" w:pos="9016"/>
             </w:tabs>
             <w:rPr>
               <w:rFonts w:eastAsiaTheme="minorEastAsia"/>
               <w:noProof/>
+              <w:lang w:val="en-BE" w:eastAsia="en-BE"/>
             </w:rPr>
           </w:pPr>
-          <w:hyperlink w:anchor="_Toc92484175" w:history="1">
+          <w:hyperlink w:anchor="_Toc92562949" w:history="1">
             <w:r>
               <w:rPr>
-                <w:rStyle w:val="Lienhypertexte"/>
+                <w:rStyle w:val="Hyperlink"/>
                 <w:rFonts w:ascii="Times New Roman" w:eastAsia="Times New Roman" w:hAnsi="Times New Roman" w:cs="Times New Roman"/>
                 <w:noProof/>
                 <w:lang w:val="nl-BE" w:eastAsia="fr-FR"/>
               </w:rPr>
-              <w:t>4.</w:t>
-            </w:r>
-            <w:r>
-              <w:rPr>
-                <w:rFonts w:eastAsiaTheme="minorEastAsia"/>
-                <w:noProof/>
-              </w:rPr>
-              <w:tab/>
-            </w:r>
-            <w:r>
-              <w:rPr>
-                <w:rStyle w:val="Lienhypertexte"/>
-                <w:rFonts w:ascii="Times New Roman" w:eastAsia="Times New Roman" w:hAnsi="Times New Roman" w:cs="Times New Roman"/>
-                <w:noProof/>
-                <w:lang w:val="nl-BE" w:eastAsia="fr-FR"/>
-              </w:rPr>
-              <w:t>Wat zijn jouw bevindingen over het maken van hybride mobiele applicaties? + Reflectie</w:t>
+              <w:t>4. Wat zijn jouw bevindingen over het maken van hybride mobiele applicaties? + Reflectie</w:t>
             </w:r>
             <w:r>
               <w:rPr>
@@ -1636,7 +1630,7 @@
                 <w:noProof/>
                 <w:webHidden/>
               </w:rPr>
-              <w:instrText xml:space="preserve"> PAGEREF _Toc92484175 \h </w:instrText>
+              <w:instrText xml:space="preserve"> PAGEREF _Toc92562949 \h </w:instrText>
             </w:r>
             <w:r>
               <w:rPr>
@@ -1656,7 +1650,7 @@
                 <w:noProof/>
                 <w:webHidden/>
               </w:rPr>
-              <w:t>5</w:t>
+              <w:t>4</w:t>
             </w:r>
             <w:r>
               <w:rPr>
@@ -1669,10 +1663,10 @@
         </w:p>
         <w:p>
           <w:pPr>
-            <w:pStyle w:val="TM1"/>
+            <w:pStyle w:val="TOC1"/>
             <w:tabs>
+              <w:tab w:val="left" w:pos="435"/>
               <w:tab w:val="right" w:leader="dot" w:pos="9015"/>
-              <w:tab w:val="left" w:pos="435"/>
             </w:tabs>
             <w:rPr>
               <w:rFonts w:ascii="Times New Roman" w:hAnsi="Times New Roman" w:cs="Times New Roman"/>
@@ -1689,26 +1683,14 @@
     </w:sdt>
     <w:p>
       <w:pPr>
-        <w:pStyle w:val="TM1"/>
-        <w:tabs>
-          <w:tab w:val="right" w:leader="dot" w:pos="9015"/>
-        </w:tabs>
-        <w:rPr>
-          <w:rFonts w:ascii="Times New Roman" w:hAnsi="Times New Roman" w:cs="Times New Roman"/>
-          <w:noProof/>
-        </w:rPr>
-      </w:pPr>
-    </w:p>
-    <w:p>
-      <w:pPr>
-        <w:rPr>
-          <w:rFonts w:ascii="Times New Roman" w:hAnsi="Times New Roman" w:cs="Times New Roman"/>
-        </w:rPr>
-      </w:pPr>
-    </w:p>
-    <w:p>
-      <w:pPr>
-        <w:pStyle w:val="Titre2"/>
+        <w:rPr>
+          <w:rFonts w:ascii="Times New Roman" w:hAnsi="Times New Roman" w:cs="Times New Roman"/>
+        </w:rPr>
+      </w:pPr>
+    </w:p>
+    <w:p>
+      <w:pPr>
+        <w:pStyle w:val="Heading2"/>
         <w:rPr>
           <w:rFonts w:ascii="Times New Roman" w:eastAsia="Times New Roman" w:hAnsi="Times New Roman" w:cs="Times New Roman"/>
           <w:lang w:val="nl-BE"/>
@@ -1723,14 +1705,14 @@
     </w:p>
     <w:p>
       <w:pPr>
-        <w:pStyle w:val="Titre1"/>
+        <w:pStyle w:val="Heading1"/>
         <w:rPr>
           <w:rFonts w:ascii="Times New Roman" w:eastAsia="Times New Roman" w:hAnsi="Times New Roman" w:cs="Times New Roman"/>
           <w:lang w:val="nl-BE"/>
         </w:rPr>
       </w:pPr>
       <w:bookmarkStart w:id="1" w:name="_Toc92300631"/>
-      <w:bookmarkStart w:id="2" w:name="_Toc92484171"/>
+      <w:bookmarkStart w:id="2" w:name="_Toc92562945"/>
       <w:r>
         <w:rPr>
           <w:rFonts w:ascii="Times New Roman" w:eastAsia="Times New Roman" w:hAnsi="Times New Roman" w:cs="Times New Roman"/>
@@ -1821,7 +1803,7 @@
     </w:p>
     <w:p>
       <w:pPr>
-        <w:pStyle w:val="Titre1"/>
+        <w:pStyle w:val="Heading1"/>
         <w:numPr>
           <w:ilvl w:val="0"/>
           <w:numId w:val="20"/>
@@ -1831,7 +1813,7 @@
           <w:lang w:val="nl-BE"/>
         </w:rPr>
       </w:pPr>
-      <w:bookmarkStart w:id="3" w:name="_Toc92484172"/>
+      <w:bookmarkStart w:id="3" w:name="_Toc92562946"/>
       <w:r>
         <w:rPr>
           <w:rFonts w:ascii="Times New Roman" w:hAnsi="Times New Roman" w:cs="Times New Roman"/>
@@ -1844,6 +1826,7 @@
     <w:p>
       <w:pPr>
         <w:rPr>
+          <w:rFonts w:ascii="Times New Roman" w:hAnsi="Times New Roman" w:cs="Times New Roman"/>
           <w:lang w:val="nl-BE"/>
         </w:rPr>
       </w:pPr>
@@ -2025,7 +2008,21 @@
           <w:rFonts w:ascii="Times New Roman" w:hAnsi="Times New Roman" w:cs="Times New Roman"/>
           <w:lang w:val="nl-BE"/>
         </w:rPr>
-        <w:t xml:space="preserve"> goed online beschikbaar staat. We moesten hier ook leren hoe we van een pagina naar een ander pagina moesten navigeren. </w:t>
+        <w:t xml:space="preserve"> goed online beschikbaar staat. We moesten hier ook leren</w:t>
+      </w:r>
+      <w:r>
+        <w:rPr>
+          <w:rFonts w:ascii="Times New Roman" w:hAnsi="Times New Roman" w:cs="Times New Roman"/>
+          <w:lang w:val="nl-BE"/>
+        </w:rPr>
+        <w:t>,</w:t>
+      </w:r>
+      <w:r>
+        <w:rPr>
+          <w:rFonts w:ascii="Times New Roman" w:hAnsi="Times New Roman" w:cs="Times New Roman"/>
+          <w:lang w:val="nl-BE"/>
+        </w:rPr>
+        <w:t xml:space="preserve"> hoe we van een pagina naar een ander pagina moesten navigeren. </w:t>
       </w:r>
     </w:p>
     <w:p>
@@ -2143,14 +2140,14 @@
     </w:p>
     <w:p>
       <w:pPr>
-        <w:pStyle w:val="Titre1"/>
+        <w:pStyle w:val="Heading1"/>
         <w:rPr>
           <w:rFonts w:ascii="Times New Roman" w:eastAsia="Times New Roman" w:hAnsi="Times New Roman" w:cs="Times New Roman"/>
           <w:bdr w:val="none" w:sz="0" w:space="0" w:color="auto" w:frame="1"/>
           <w:lang w:val="nl-BE" w:eastAsia="fr-FR"/>
         </w:rPr>
       </w:pPr>
-      <w:bookmarkStart w:id="4" w:name="_Toc92484173"/>
+      <w:bookmarkStart w:id="4" w:name="_Toc92562947"/>
       <w:r>
         <w:rPr>
           <w:rFonts w:ascii="Times New Roman" w:eastAsia="Times New Roman" w:hAnsi="Times New Roman" w:cs="Times New Roman"/>
@@ -2183,6 +2180,7 @@
     <w:p>
       <w:pPr>
         <w:rPr>
+          <w:rFonts w:ascii="Times New Roman" w:hAnsi="Times New Roman" w:cs="Times New Roman"/>
           <w:lang w:val="nl-BE" w:eastAsia="fr-FR"/>
         </w:rPr>
       </w:pPr>
@@ -2190,59 +2188,69 @@
     <w:p>
       <w:pPr>
         <w:rPr>
+          <w:rFonts w:ascii="Times New Roman" w:hAnsi="Times New Roman" w:cs="Times New Roman"/>
           <w:lang w:val="nl-BE" w:eastAsia="fr-FR"/>
         </w:rPr>
       </w:pPr>
       <w:r>
         <w:rPr>
+          <w:rFonts w:ascii="Times New Roman" w:hAnsi="Times New Roman" w:cs="Times New Roman"/>
           <w:lang w:val="nl-BE" w:eastAsia="fr-FR"/>
         </w:rPr>
         <w:t xml:space="preserve">We hebben voor dit project </w:t>
       </w:r>
       <w:r>
         <w:rPr>
+          <w:rFonts w:ascii="Times New Roman" w:hAnsi="Times New Roman" w:cs="Times New Roman"/>
           <w:lang w:val="nl-BE" w:eastAsia="fr-FR"/>
         </w:rPr>
         <w:t xml:space="preserve">voor de navigatie gezorgd. De klant kan na het registeren/inloggen </w:t>
       </w:r>
       <w:r>
         <w:rPr>
+          <w:rFonts w:ascii="Times New Roman" w:hAnsi="Times New Roman" w:cs="Times New Roman"/>
           <w:lang w:val="nl-BE" w:eastAsia="fr-FR"/>
         </w:rPr>
         <w:t>herleid</w:t>
       </w:r>
       <w:r>
         <w:rPr>
+          <w:rFonts w:ascii="Times New Roman" w:hAnsi="Times New Roman" w:cs="Times New Roman"/>
           <w:lang w:val="nl-BE" w:eastAsia="fr-FR"/>
         </w:rPr>
         <w:t xml:space="preserve"> worden naar de homepagina. </w:t>
       </w:r>
       <w:r>
         <w:rPr>
+          <w:rFonts w:ascii="Times New Roman" w:hAnsi="Times New Roman" w:cs="Times New Roman"/>
           <w:lang w:val="nl-BE" w:eastAsia="fr-FR"/>
         </w:rPr>
         <w:t>D</w:t>
       </w:r>
       <w:r>
         <w:rPr>
+          <w:rFonts w:ascii="Times New Roman" w:hAnsi="Times New Roman" w:cs="Times New Roman"/>
           <w:lang w:val="nl-BE" w:eastAsia="fr-FR"/>
         </w:rPr>
         <w:t xml:space="preserve">e klant </w:t>
       </w:r>
       <w:r>
         <w:rPr>
+          <w:rFonts w:ascii="Times New Roman" w:hAnsi="Times New Roman" w:cs="Times New Roman"/>
           <w:lang w:val="nl-BE" w:eastAsia="fr-FR"/>
         </w:rPr>
         <w:t>kan in</w:t>
       </w:r>
       <w:r>
         <w:rPr>
+          <w:rFonts w:ascii="Times New Roman" w:hAnsi="Times New Roman" w:cs="Times New Roman"/>
           <w:lang w:val="nl-BE" w:eastAsia="fr-FR"/>
         </w:rPr>
         <w:t xml:space="preserve"> onze app</w:t>
       </w:r>
       <w:r>
         <w:rPr>
+          <w:rFonts w:ascii="Times New Roman" w:hAnsi="Times New Roman" w:cs="Times New Roman"/>
           <w:lang w:val="nl-BE" w:eastAsia="fr-FR"/>
         </w:rPr>
         <w:t xml:space="preserve"> probleemloos navigeren.</w:t>
@@ -2251,11 +2259,13 @@
     <w:p>
       <w:pPr>
         <w:rPr>
+          <w:rFonts w:ascii="Times New Roman" w:hAnsi="Times New Roman" w:cs="Times New Roman"/>
           <w:lang w:val="nl-BE" w:eastAsia="fr-FR"/>
         </w:rPr>
       </w:pPr>
       <w:r>
         <w:rPr>
+          <w:rFonts w:ascii="Times New Roman" w:hAnsi="Times New Roman" w:cs="Times New Roman"/>
           <w:lang w:val="nl-BE" w:eastAsia="fr-FR"/>
         </w:rPr>
         <w:t xml:space="preserve">Aan de </w:t>
@@ -2263,6 +2273,7 @@
       <w:proofErr w:type="spellStart"/>
       <w:r>
         <w:rPr>
+          <w:rFonts w:ascii="Times New Roman" w:hAnsi="Times New Roman" w:cs="Times New Roman"/>
           <w:lang w:val="nl-BE" w:eastAsia="fr-FR"/>
         </w:rPr>
         <w:t>layout</w:t>
@@ -2270,13 +2281,15 @@
       <w:proofErr w:type="spellEnd"/>
       <w:r>
         <w:rPr>
+          <w:rFonts w:ascii="Times New Roman" w:hAnsi="Times New Roman" w:cs="Times New Roman"/>
           <w:lang w:val="nl-BE" w:eastAsia="fr-FR"/>
         </w:rPr>
-        <w:t xml:space="preserve"> werd er ook veel tijd aan besteed. We hebben ervoor gezorgd dat de </w:t>
+        <w:t xml:space="preserve"> werd er ook veel tijd besteed. We hebben ervoor gezorgd dat de </w:t>
       </w:r>
       <w:proofErr w:type="spellStart"/>
       <w:r>
         <w:rPr>
+          <w:rFonts w:ascii="Times New Roman" w:hAnsi="Times New Roman" w:cs="Times New Roman"/>
           <w:lang w:val="nl-BE" w:eastAsia="fr-FR"/>
         </w:rPr>
         <w:t>layout</w:t>
@@ -2284,53 +2297,73 @@
       <w:proofErr w:type="spellEnd"/>
       <w:r>
         <w:rPr>
+          <w:rFonts w:ascii="Times New Roman" w:hAnsi="Times New Roman" w:cs="Times New Roman"/>
           <w:lang w:val="nl-BE" w:eastAsia="fr-FR"/>
         </w:rPr>
         <w:t xml:space="preserve"> </w:t>
       </w:r>
       <w:r>
         <w:rPr>
+          <w:rFonts w:ascii="Times New Roman" w:hAnsi="Times New Roman" w:cs="Times New Roman"/>
           <w:lang w:val="nl-BE" w:eastAsia="fr-FR"/>
         </w:rPr>
-        <w:t xml:space="preserve">goed eruitzag. Het was belangrijk dat de structuur en de kleuren goed waren. Dit zorgt ervoor dat de klant onze app </w:t>
-      </w:r>
-      <w:r>
-        <w:rPr>
+        <w:t xml:space="preserve">er </w:t>
+      </w:r>
+      <w:r>
+        <w:rPr>
+          <w:rFonts w:ascii="Times New Roman" w:hAnsi="Times New Roman" w:cs="Times New Roman"/>
           <w:lang w:val="nl-BE" w:eastAsia="fr-FR"/>
         </w:rPr>
+        <w:t xml:space="preserve">goed uitzag. Het was belangrijk dat de structuur en de kleuren goed waren. Dit zorgt ervoor dat de klant onze app </w:t>
+      </w:r>
+      <w:r>
+        <w:rPr>
+          <w:rFonts w:ascii="Times New Roman" w:hAnsi="Times New Roman" w:cs="Times New Roman"/>
+          <w:lang w:val="nl-BE" w:eastAsia="fr-FR"/>
+        </w:rPr>
         <w:t>gebruiksvriendelijker vindt. De kleuren moeten passen met de thema van ons onderwerp (broodjeszaak).</w:t>
       </w:r>
     </w:p>
     <w:p>
       <w:pPr>
         <w:rPr>
+          <w:rFonts w:ascii="Times New Roman" w:hAnsi="Times New Roman" w:cs="Times New Roman"/>
           <w:lang w:val="nl-BE" w:eastAsia="fr-FR"/>
         </w:rPr>
       </w:pPr>
       <w:r>
         <w:rPr>
+          <w:rFonts w:ascii="Times New Roman" w:hAnsi="Times New Roman" w:cs="Times New Roman"/>
           <w:lang w:val="nl-BE" w:eastAsia="fr-FR"/>
         </w:rPr>
         <w:t xml:space="preserve">Tenslotte hebben we ook de </w:t>
       </w:r>
-      <w:proofErr w:type="spellStart"/>
-      <w:r>
-        <w:rPr>
+      <w:r>
+        <w:rPr>
+          <w:rFonts w:ascii="Times New Roman" w:hAnsi="Times New Roman" w:cs="Times New Roman"/>
           <w:lang w:val="nl-BE" w:eastAsia="fr-FR"/>
         </w:rPr>
-        <w:t>api’s</w:t>
-      </w:r>
-      <w:proofErr w:type="spellEnd"/>
-      <w:r>
-        <w:rPr>
+        <w:t xml:space="preserve">API </w:t>
+      </w:r>
+      <w:r>
+        <w:rPr>
+          <w:rFonts w:ascii="Times New Roman" w:hAnsi="Times New Roman" w:cs="Times New Roman"/>
           <w:lang w:val="nl-BE" w:eastAsia="fr-FR"/>
         </w:rPr>
-        <w:t xml:space="preserve"> kunnen integreren in onze native applicatie. Hierdoor kan de klant zich registeren (de informatie wordt dan opgeslagen in onze database) en inloggen.</w:t>
-      </w:r>
-    </w:p>
-    <w:p>
-      <w:pPr>
-        <w:rPr>
+        <w:t>kunnen integreren in onze native applicatie. Hierdoor kan de klant zich registeren (de informatie wordt dan opgeslagen in onze database) en inloggen</w:t>
+      </w:r>
+      <w:r>
+        <w:rPr>
+          <w:rFonts w:ascii="Times New Roman" w:hAnsi="Times New Roman" w:cs="Times New Roman"/>
+          <w:lang w:val="nl-BE" w:eastAsia="fr-FR"/>
+        </w:rPr>
+        <w:t>.</w:t>
+      </w:r>
+    </w:p>
+    <w:p>
+      <w:pPr>
+        <w:rPr>
+          <w:rFonts w:ascii="Times New Roman" w:hAnsi="Times New Roman" w:cs="Times New Roman"/>
           <w:lang w:val="nl-BE" w:eastAsia="fr-FR"/>
         </w:rPr>
       </w:pPr>
@@ -2340,15 +2373,15 @@
         <w:shd w:val="clear" w:color="auto" w:fill="FFFFFF" w:themeFill="background1"/>
         <w:spacing w:after="0" w:line="480" w:lineRule="auto"/>
         <w:rPr>
-          <w:rStyle w:val="Titre1Car"/>
+          <w:rStyle w:val="Heading1Char"/>
           <w:rFonts w:ascii="Times New Roman" w:hAnsi="Times New Roman" w:cs="Times New Roman"/>
           <w:lang w:val="nl-BE" w:eastAsia="fr-FR"/>
         </w:rPr>
       </w:pPr>
-      <w:bookmarkStart w:id="5" w:name="_Toc92484174"/>
-      <w:r>
-        <w:rPr>
-          <w:rStyle w:val="Titre1Car"/>
+      <w:bookmarkStart w:id="5" w:name="_Toc92562948"/>
+      <w:r>
+        <w:rPr>
+          <w:rStyle w:val="Heading1Char"/>
           <w:rFonts w:ascii="Times New Roman" w:hAnsi="Times New Roman" w:cs="Times New Roman"/>
           <w:lang w:val="nl-BE"/>
         </w:rPr>
@@ -2356,7 +2389,7 @@
       </w:r>
       <w:r>
         <w:rPr>
-          <w:rStyle w:val="Titre1Car"/>
+          <w:rStyle w:val="Heading1Char"/>
           <w:rFonts w:ascii="Times New Roman" w:hAnsi="Times New Roman" w:cs="Times New Roman"/>
           <w:lang w:val="nl-BE"/>
         </w:rPr>
@@ -2364,7 +2397,7 @@
       </w:r>
       <w:r>
         <w:rPr>
-          <w:rStyle w:val="Titre1Car"/>
+          <w:rStyle w:val="Heading1Char"/>
           <w:rFonts w:ascii="Times New Roman" w:hAnsi="Times New Roman" w:cs="Times New Roman"/>
           <w:lang w:val="nl-BE" w:eastAsia="fr-FR"/>
         </w:rPr>
@@ -2376,6 +2409,7 @@
       <w:pPr>
         <w:rPr>
           <w:rStyle w:val="normaltextrun"/>
+          <w:rFonts w:ascii="Times New Roman" w:hAnsi="Times New Roman" w:cs="Times New Roman"/>
           <w:color w:val="000000"/>
           <w:lang w:val="nl-BE"/>
         </w:rPr>
@@ -2397,6 +2431,7 @@
       <w:r>
         <w:rPr>
           <w:rStyle w:val="normaltextrun"/>
+          <w:rFonts w:ascii="Times New Roman" w:hAnsi="Times New Roman" w:cs="Times New Roman"/>
           <w:color w:val="000000"/>
           <w:lang w:val="nl-BE"/>
         </w:rPr>
@@ -2406,6 +2441,7 @@
       <w:r>
         <w:rPr>
           <w:rStyle w:val="normaltextrun"/>
+          <w:rFonts w:ascii="Times New Roman" w:hAnsi="Times New Roman" w:cs="Times New Roman"/>
           <w:color w:val="000000"/>
           <w:lang w:val="nl-BE"/>
         </w:rPr>
@@ -2415,6 +2451,7 @@
       <w:r>
         <w:rPr>
           <w:rStyle w:val="normaltextrun"/>
+          <w:rFonts w:ascii="Times New Roman" w:hAnsi="Times New Roman" w:cs="Times New Roman"/>
           <w:color w:val="000000"/>
           <w:lang w:val="nl-BE"/>
         </w:rPr>
@@ -2424,6 +2461,7 @@
       <w:r>
         <w:rPr>
           <w:rStyle w:val="normaltextrun"/>
+          <w:rFonts w:ascii="Times New Roman" w:hAnsi="Times New Roman" w:cs="Times New Roman"/>
           <w:color w:val="000000"/>
           <w:lang w:val="nl-BE"/>
         </w:rPr>
@@ -2433,6 +2471,7 @@
       <w:r>
         <w:rPr>
           <w:rStyle w:val="normaltextrun"/>
+          <w:rFonts w:ascii="Times New Roman" w:hAnsi="Times New Roman" w:cs="Times New Roman"/>
           <w:color w:val="000000"/>
           <w:lang w:val="nl-BE"/>
         </w:rPr>
@@ -2442,6 +2481,7 @@
       <w:r>
         <w:rPr>
           <w:rStyle w:val="normaltextrun"/>
+          <w:rFonts w:ascii="Times New Roman" w:hAnsi="Times New Roman" w:cs="Times New Roman"/>
           <w:color w:val="000000"/>
           <w:lang w:val="nl-BE"/>
         </w:rPr>
@@ -2451,6 +2491,7 @@
       <w:r>
         <w:rPr>
           <w:rStyle w:val="normaltextrun"/>
+          <w:rFonts w:ascii="Times New Roman" w:hAnsi="Times New Roman" w:cs="Times New Roman"/>
           <w:color w:val="000000"/>
           <w:lang w:val="nl-BE"/>
         </w:rPr>
@@ -2460,19 +2501,15 @@
     <w:p>
       <w:pPr>
         <w:rPr>
+          <w:rFonts w:ascii="Times New Roman" w:hAnsi="Times New Roman" w:cs="Times New Roman"/>
           <w:color w:val="000000"/>
           <w:lang w:val="nl-BE"/>
         </w:rPr>
-        <w:sectPr>
-          <w:pgSz w:w="11906" w:h="16838"/>
-          <w:pgMar w:top="1440" w:right="1440" w:bottom="1440" w:left="1440" w:header="708" w:footer="708" w:gutter="0"/>
-          <w:cols w:space="708"/>
-          <w:docGrid w:linePitch="360"/>
-        </w:sectPr>
       </w:pPr>
       <w:r>
         <w:rPr>
           <w:rStyle w:val="normaltextrun"/>
+          <w:rFonts w:ascii="Times New Roman" w:hAnsi="Times New Roman" w:cs="Times New Roman"/>
           <w:color w:val="000000"/>
           <w:lang w:val="nl-BE"/>
         </w:rPr>
@@ -2481,6 +2518,7 @@
       <w:r>
         <w:rPr>
           <w:rStyle w:val="eop"/>
+          <w:rFonts w:ascii="Times New Roman" w:hAnsi="Times New Roman" w:cs="Times New Roman"/>
           <w:color w:val="000000"/>
           <w:lang w:val="nl-BE"/>
         </w:rPr>
@@ -2488,7 +2526,7 @@
       </w:r>
       <w:r>
         <w:rPr>
-          <w:rStyle w:val="Titre1Car"/>
+          <w:rStyle w:val="Heading1Char"/>
           <w:rFonts w:ascii="Times New Roman" w:hAnsi="Times New Roman" w:cs="Times New Roman"/>
           <w:color w:val="auto"/>
           <w:sz w:val="24"/>
@@ -2544,27 +2582,29 @@
           </wp:inline>
         </w:drawing>
       </w:r>
-    </w:p>
-    <w:p>
-      <w:pPr>
-        <w:pStyle w:val="Titre1"/>
-        <w:numPr>
-          <w:ilvl w:val="0"/>
-          <w:numId w:val="19"/>
-        </w:numPr>
+      <w:bookmarkStart w:id="6" w:name="_Toc92300636"/>
+    </w:p>
+    <w:p>
+      <w:pPr>
+        <w:pStyle w:val="Heading1"/>
         <w:rPr>
           <w:rFonts w:ascii="Times New Roman" w:eastAsia="Times New Roman" w:hAnsi="Times New Roman" w:cs="Times New Roman"/>
           <w:lang w:val="nl-BE" w:eastAsia="fr-FR"/>
         </w:rPr>
       </w:pPr>
-      <w:bookmarkStart w:id="6" w:name="_Toc92300636"/>
-      <w:bookmarkStart w:id="7" w:name="_Toc92484175"/>
+      <w:bookmarkStart w:id="7" w:name="_Toc92562949"/>
       <w:r>
         <w:rPr>
           <w:rFonts w:ascii="Times New Roman" w:eastAsia="Times New Roman" w:hAnsi="Times New Roman" w:cs="Times New Roman"/>
           <w:lang w:val="nl-BE" w:eastAsia="fr-FR"/>
         </w:rPr>
-        <w:lastRenderedPageBreak/>
+        <w:t xml:space="preserve">4. </w:t>
+      </w:r>
+      <w:r>
+        <w:rPr>
+          <w:rFonts w:ascii="Times New Roman" w:eastAsia="Times New Roman" w:hAnsi="Times New Roman" w:cs="Times New Roman"/>
+          <w:lang w:val="nl-BE" w:eastAsia="fr-FR"/>
+        </w:rPr>
         <w:t>Wat zijn jouw bevindingen over het maken van hybride mobiele applicaties? + Reflectie</w:t>
       </w:r>
       <w:bookmarkEnd w:id="6"/>
@@ -2580,7 +2620,7 @@
     </w:p>
     <w:p>
       <w:pPr>
-        <w:pStyle w:val="Paragraphedeliste"/>
+        <w:pStyle w:val="ListParagraph"/>
         <w:shd w:val="clear" w:color="auto" w:fill="FFFFFF" w:themeFill="background1"/>
         <w:spacing w:after="0" w:line="276" w:lineRule="auto"/>
         <w:rPr>
@@ -2591,7 +2631,6 @@
     </w:p>
     <w:p>
       <w:pPr>
-        <w:pStyle w:val="Paragraphedeliste"/>
         <w:shd w:val="clear" w:color="auto" w:fill="FFFFFF" w:themeFill="background1"/>
         <w:spacing w:after="0" w:line="276" w:lineRule="auto"/>
         <w:rPr>
@@ -4703,11 +4742,11 @@
       <w:lang w:val="fr-FR"/>
     </w:rPr>
   </w:style>
-  <w:style w:type="paragraph" w:styleId="Titre1">
+  <w:style w:type="paragraph" w:styleId="Heading1">
     <w:name w:val="heading 1"/>
     <w:basedOn w:val="Normal"/>
     <w:next w:val="Normal"/>
-    <w:link w:val="Titre1Car"/>
+    <w:link w:val="Heading1Char"/>
     <w:uiPriority w:val="9"/>
     <w:qFormat/>
     <w:rsid w:val="00491855"/>
@@ -4724,11 +4763,11 @@
       <w:szCs w:val="32"/>
     </w:rPr>
   </w:style>
-  <w:style w:type="paragraph" w:styleId="Titre2">
+  <w:style w:type="paragraph" w:styleId="Heading2">
     <w:name w:val="heading 2"/>
     <w:basedOn w:val="Normal"/>
     <w:next w:val="Normal"/>
-    <w:link w:val="Titre2Car"/>
+    <w:link w:val="Heading2Char"/>
     <w:uiPriority w:val="9"/>
     <w:unhideWhenUsed/>
     <w:qFormat/>
@@ -4746,11 +4785,11 @@
       <w:szCs w:val="26"/>
     </w:rPr>
   </w:style>
-  <w:style w:type="paragraph" w:styleId="Titre3">
+  <w:style w:type="paragraph" w:styleId="Heading3">
     <w:name w:val="heading 3"/>
     <w:basedOn w:val="Normal"/>
     <w:next w:val="Normal"/>
-    <w:link w:val="Titre3Car"/>
+    <w:link w:val="Heading3Char"/>
     <w:uiPriority w:val="9"/>
     <w:unhideWhenUsed/>
     <w:qFormat/>
@@ -4768,13 +4807,13 @@
       <w:szCs w:val="24"/>
     </w:rPr>
   </w:style>
-  <w:style w:type="character" w:default="1" w:styleId="Policepardfaut">
+  <w:style w:type="character" w:default="1" w:styleId="DefaultParagraphFont">
     <w:name w:val="Default Paragraph Font"/>
     <w:uiPriority w:val="1"/>
     <w:semiHidden/>
     <w:unhideWhenUsed/>
   </w:style>
-  <w:style w:type="table" w:default="1" w:styleId="TableauNormal">
+  <w:style w:type="table" w:default="1" w:styleId="TableNormal">
     <w:name w:val="Normal Table"/>
     <w:uiPriority w:val="99"/>
     <w:semiHidden/>
@@ -4789,15 +4828,15 @@
       </w:tblCellMar>
     </w:tblPr>
   </w:style>
-  <w:style w:type="numbering" w:default="1" w:styleId="Aucuneliste">
+  <w:style w:type="numbering" w:default="1" w:styleId="NoList">
     <w:name w:val="No List"/>
     <w:uiPriority w:val="99"/>
     <w:semiHidden/>
     <w:unhideWhenUsed/>
   </w:style>
-  <w:style w:type="table" w:styleId="Grilledutableau">
+  <w:style w:type="table" w:styleId="TableGrid">
     <w:name w:val="Table Grid"/>
-    <w:basedOn w:val="TableauNormal"/>
+    <w:basedOn w:val="TableNormal"/>
     <w:uiPriority w:val="59"/>
     <w:rsid w:val="00FB4123"/>
     <w:pPr>
@@ -4814,10 +4853,10 @@
       </w:tblBorders>
     </w:tblPr>
   </w:style>
-  <w:style w:type="character" w:customStyle="1" w:styleId="Titre2Car">
-    <w:name w:val="Titre 2 Car"/>
-    <w:basedOn w:val="Policepardfaut"/>
-    <w:link w:val="Titre2"/>
+  <w:style w:type="character" w:customStyle="1" w:styleId="Heading2Char">
+    <w:name w:val="Heading 2 Char"/>
+    <w:basedOn w:val="DefaultParagraphFont"/>
+    <w:link w:val="Heading2"/>
     <w:uiPriority w:val="9"/>
     <w:rsid w:val="0020653D"/>
     <w:rPr>
@@ -4828,9 +4867,9 @@
       <w:lang w:val="fr-FR"/>
     </w:rPr>
   </w:style>
-  <w:style w:type="character" w:styleId="lev">
+  <w:style w:type="character" w:styleId="Strong">
     <w:name w:val="Strong"/>
-    <w:basedOn w:val="Policepardfaut"/>
+    <w:basedOn w:val="DefaultParagraphFont"/>
     <w:uiPriority w:val="22"/>
     <w:qFormat/>
     <w:rsid w:val="00AE08F4"/>
@@ -4839,10 +4878,10 @@
       <w:bCs/>
     </w:rPr>
   </w:style>
-  <w:style w:type="character" w:customStyle="1" w:styleId="Titre3Car">
-    <w:name w:val="Titre 3 Car"/>
-    <w:basedOn w:val="Policepardfaut"/>
-    <w:link w:val="Titre3"/>
+  <w:style w:type="character" w:customStyle="1" w:styleId="Heading3Char">
+    <w:name w:val="Heading 3 Char"/>
+    <w:basedOn w:val="DefaultParagraphFont"/>
+    <w:link w:val="Heading3"/>
     <w:uiPriority w:val="9"/>
     <w:rsid w:val="002D4536"/>
     <w:rPr>
@@ -4853,7 +4892,7 @@
       <w:lang w:val="fr-FR"/>
     </w:rPr>
   </w:style>
-  <w:style w:type="paragraph" w:styleId="Paragraphedeliste">
+  <w:style w:type="paragraph" w:styleId="ListParagraph">
     <w:name w:val="List Paragraph"/>
     <w:basedOn w:val="Normal"/>
     <w:uiPriority w:val="34"/>
@@ -4864,10 +4903,10 @@
       <w:contextualSpacing/>
     </w:pPr>
   </w:style>
-  <w:style w:type="character" w:customStyle="1" w:styleId="Titre1Car">
-    <w:name w:val="Titre 1 Car"/>
-    <w:basedOn w:val="Policepardfaut"/>
-    <w:link w:val="Titre1"/>
+  <w:style w:type="character" w:customStyle="1" w:styleId="Heading1Char">
+    <w:name w:val="Heading 1 Char"/>
+    <w:basedOn w:val="DefaultParagraphFont"/>
+    <w:link w:val="Heading1"/>
     <w:uiPriority w:val="9"/>
     <w:rsid w:val="00491855"/>
     <w:rPr>
@@ -4878,9 +4917,9 @@
       <w:lang w:val="fr-FR"/>
     </w:rPr>
   </w:style>
-  <w:style w:type="character" w:styleId="Lienhypertexte">
+  <w:style w:type="character" w:styleId="Hyperlink">
     <w:name w:val="Hyperlink"/>
-    <w:basedOn w:val="Policepardfaut"/>
+    <w:basedOn w:val="DefaultParagraphFont"/>
     <w:uiPriority w:val="99"/>
     <w:unhideWhenUsed/>
     <w:rsid w:val="00DE068D"/>
@@ -4889,9 +4928,9 @@
       <w:u w:val="single"/>
     </w:rPr>
   </w:style>
-  <w:style w:type="character" w:styleId="Mentionnonrsolue">
+  <w:style w:type="character" w:styleId="UnresolvedMention">
     <w:name w:val="Unresolved Mention"/>
-    <w:basedOn w:val="Policepardfaut"/>
+    <w:basedOn w:val="DefaultParagraphFont"/>
     <w:uiPriority w:val="99"/>
     <w:semiHidden/>
     <w:unhideWhenUsed/>
@@ -4901,9 +4940,9 @@
       <w:shd w:val="clear" w:color="auto" w:fill="E1DFDD"/>
     </w:rPr>
   </w:style>
-  <w:style w:type="paragraph" w:styleId="En-ttedetabledesmatires">
+  <w:style w:type="paragraph" w:styleId="TOCHeading">
     <w:name w:val="TOC Heading"/>
-    <w:basedOn w:val="Titre1"/>
+    <w:basedOn w:val="Heading1"/>
     <w:next w:val="Normal"/>
     <w:uiPriority w:val="39"/>
     <w:unhideWhenUsed/>
@@ -4916,7 +4955,7 @@
       <w:lang w:val="en-US"/>
     </w:rPr>
   </w:style>
-  <w:style w:type="paragraph" w:styleId="TM2">
+  <w:style w:type="paragraph" w:styleId="TOC2">
     <w:name w:val="toc 2"/>
     <w:basedOn w:val="Normal"/>
     <w:next w:val="Normal"/>
@@ -4929,7 +4968,7 @@
       <w:ind w:left="220"/>
     </w:pPr>
   </w:style>
-  <w:style w:type="paragraph" w:styleId="TM1">
+  <w:style w:type="paragraph" w:styleId="TOC1">
     <w:name w:val="toc 1"/>
     <w:basedOn w:val="Normal"/>
     <w:next w:val="Normal"/>
@@ -4943,12 +4982,12 @@
   </w:style>
   <w:style w:type="character" w:customStyle="1" w:styleId="normaltextrun">
     <w:name w:val="normaltextrun"/>
-    <w:basedOn w:val="Policepardfaut"/>
+    <w:basedOn w:val="DefaultParagraphFont"/>
     <w:rsid w:val="00A95D6D"/>
   </w:style>
   <w:style w:type="character" w:customStyle="1" w:styleId="eop">
     <w:name w:val="eop"/>
-    <w:basedOn w:val="Policepardfaut"/>
+    <w:basedOn w:val="DefaultParagraphFont"/>
     <w:rsid w:val="00A95D6D"/>
   </w:style>
 </w:styles>

</xml_diff>